<commit_message>
day 20 se am
</commit_message>
<xml_diff>
--- a/daybasic/Knowledge19.docx
+++ b/daybasic/Knowledge19.docx
@@ -145,11 +145,6 @@
       </w:r>
     </w:p>
     <w:p>
-      <w:pPr>
-        <w:rPr>
-          <w:rFonts w:hint="eastAsia"/>
-        </w:rPr>
-      </w:pPr>
       <w:r>
         <w:rPr>
           <w:rFonts w:hint="eastAsia"/>
@@ -189,9 +184,6 @@
           <w:numId w:val="3"/>
         </w:numPr>
         <w:ind w:firstLineChars="0"/>
-        <w:rPr>
-          <w:rFonts w:hint="eastAsia"/>
-        </w:rPr>
       </w:pPr>
       <w:proofErr w:type="gramStart"/>
       <w:r>
@@ -709,9 +701,6 @@
           <w:numId w:val="4"/>
         </w:numPr>
         <w:ind w:firstLineChars="0"/>
-        <w:rPr>
-          <w:rFonts w:hint="eastAsia"/>
-        </w:rPr>
       </w:pPr>
       <w:r>
         <w:rPr>
@@ -752,39 +741,497 @@
           <w:rFonts w:hint="eastAsia"/>
         </w:rPr>
         <w:t>比</w:t>
+      </w:r>
+      <w:proofErr w:type="spellStart"/>
+      <w:r>
+        <w:rPr>
+          <w:rFonts w:hint="eastAsia"/>
+        </w:rPr>
+        <w:t>BufferedInputStream</w:t>
+      </w:r>
+      <w:proofErr w:type="spellEnd"/>
+      <w:r>
+        <w:rPr>
+          <w:rFonts w:hint="eastAsia"/>
+        </w:rPr>
+        <w:t>/</w:t>
+      </w:r>
+      <w:proofErr w:type="spellStart"/>
+      <w:r>
+        <w:t>BufferedOutputStream</w:t>
+      </w:r>
+      <w:proofErr w:type="spellEnd"/>
+      <w:r>
+        <w:rPr>
+          <w:rFonts w:hint="eastAsia"/>
+        </w:rPr>
+        <w:t>自带的缓冲区数据的读取和写入要快一些</w:t>
+      </w:r>
+      <w:r>
+        <w:rPr>
+          <w:rFonts w:hint="eastAsia"/>
+        </w:rPr>
+        <w:t>，因为少了一个“换车”的环节</w:t>
+      </w:r>
+    </w:p>
+    <w:p>
+      <w:r>
+        <w:rPr>
+          <w:rFonts w:hint="eastAsia"/>
+        </w:rPr>
+        <w:t xml:space="preserve">第三组实现流： 对象流 </w:t>
+      </w:r>
+      <w:r>
+        <w:t xml:space="preserve">  </w:t>
+      </w:r>
+      <w:r>
+        <w:rPr>
+          <w:rFonts w:hint="eastAsia"/>
+        </w:rPr>
+        <w:t>高级流</w:t>
+      </w:r>
+    </w:p>
+    <w:p>
+      <w:pPr>
+        <w:pStyle w:val="a3"/>
+        <w:numPr>
+          <w:ilvl w:val="0"/>
+          <w:numId w:val="5"/>
+        </w:numPr>
+        <w:ind w:firstLineChars="0"/>
+      </w:pPr>
+      <w:r>
+        <w:rPr>
+          <w:rFonts w:hint="eastAsia"/>
+        </w:rPr>
+        <w:t>可以直接保存一个对象</w:t>
+      </w:r>
+    </w:p>
+    <w:p>
+      <w:pPr>
+        <w:pStyle w:val="a3"/>
+        <w:numPr>
+          <w:ilvl w:val="1"/>
+          <w:numId w:val="5"/>
+        </w:numPr>
+        <w:ind w:firstLineChars="0"/>
+      </w:pPr>
+      <w:r>
+        <w:rPr>
+          <w:rFonts w:hint="eastAsia"/>
+        </w:rPr>
+        <w:t>将对象转成字节</w:t>
+      </w:r>
+    </w:p>
+    <w:p>
+      <w:pPr>
+        <w:pStyle w:val="a3"/>
+        <w:numPr>
+          <w:ilvl w:val="1"/>
+          <w:numId w:val="5"/>
+        </w:numPr>
+        <w:ind w:firstLineChars="0"/>
+      </w:pPr>
+      <w:r>
+        <w:rPr>
+          <w:rFonts w:hint="eastAsia"/>
+        </w:rPr>
+        <w:t>长久保存在硬盘中</w:t>
+      </w:r>
+    </w:p>
+    <w:p>
+      <w:pPr>
+        <w:pStyle w:val="a3"/>
+        <w:numPr>
+          <w:ilvl w:val="1"/>
+          <w:numId w:val="5"/>
+        </w:numPr>
+        <w:ind w:firstLineChars="0"/>
+      </w:pPr>
+      <w:r>
+        <w:rPr>
+          <w:rFonts w:hint="eastAsia"/>
+        </w:rPr>
+        <w:t>将一个特定的数据结构转成一组字节的过程</w:t>
+      </w:r>
+      <w:r>
+        <w:t>—</w:t>
+      </w:r>
+      <w:r>
+        <w:rPr>
+          <w:rFonts w:hint="eastAsia"/>
+        </w:rPr>
+        <w:t>序列化</w:t>
+      </w:r>
+    </w:p>
+    <w:p>
+      <w:pPr>
+        <w:pStyle w:val="a3"/>
+        <w:numPr>
+          <w:ilvl w:val="1"/>
+          <w:numId w:val="5"/>
+        </w:numPr>
+        <w:ind w:firstLineChars="0"/>
+      </w:pPr>
+      <w:r>
+        <w:rPr>
+          <w:rFonts w:hint="eastAsia"/>
+        </w:rPr>
+        <w:t>将数据写入到硬盘中长久保存的过程</w:t>
+      </w:r>
+      <w:r>
+        <w:t>—</w:t>
+      </w:r>
+      <w:r>
+        <w:rPr>
+          <w:rFonts w:hint="eastAsia"/>
+        </w:rPr>
+        <w:t>持久化</w:t>
+      </w:r>
+    </w:p>
+    <w:p>
+      <w:pPr>
+        <w:pStyle w:val="a3"/>
+        <w:numPr>
+          <w:ilvl w:val="1"/>
+          <w:numId w:val="5"/>
+        </w:numPr>
+        <w:ind w:firstLineChars="0"/>
+      </w:pPr>
+      <w:r>
+        <w:rPr>
+          <w:rFonts w:hint="eastAsia"/>
+        </w:rPr>
+        <w:t>存：先将对象转成字节</w:t>
+      </w:r>
+      <w:r>
+        <w:t>—</w:t>
+      </w:r>
+      <w:r>
+        <w:rPr>
+          <w:rFonts w:hint="eastAsia"/>
+        </w:rPr>
+        <w:t xml:space="preserve">保存 </w:t>
+      </w:r>
+      <w:r>
+        <w:t xml:space="preserve">  </w:t>
+      </w:r>
+      <w:r>
+        <w:rPr>
+          <w:rFonts w:hint="eastAsia"/>
+        </w:rPr>
+        <w:t>序列化</w:t>
+      </w:r>
+    </w:p>
+    <w:p>
+      <w:pPr>
+        <w:pStyle w:val="a3"/>
+        <w:numPr>
+          <w:ilvl w:val="1"/>
+          <w:numId w:val="5"/>
+        </w:numPr>
+        <w:ind w:firstLineChars="0"/>
+      </w:pPr>
+      <w:r>
+        <w:rPr>
+          <w:rFonts w:hint="eastAsia"/>
+        </w:rPr>
+        <w:t>取：将字节转成特定的数据结构</w:t>
+      </w:r>
+      <w:r>
+        <w:t>—</w:t>
+      </w:r>
+      <w:r>
+        <w:rPr>
+          <w:rFonts w:hint="eastAsia"/>
+        </w:rPr>
+        <w:t xml:space="preserve">取出 </w:t>
+      </w:r>
+      <w:r>
+        <w:t xml:space="preserve"> </w:t>
+      </w:r>
+      <w:r>
+        <w:rPr>
+          <w:rFonts w:hint="eastAsia"/>
+        </w:rPr>
+        <w:t>反序列化</w:t>
+      </w:r>
+    </w:p>
+    <w:p>
+      <w:pPr>
+        <w:pStyle w:val="a3"/>
+        <w:numPr>
+          <w:ilvl w:val="0"/>
+          <w:numId w:val="5"/>
+        </w:numPr>
+        <w:ind w:firstLineChars="0"/>
+      </w:pPr>
+      <w:r>
+        <w:rPr>
+          <w:rFonts w:hint="eastAsia"/>
+        </w:rPr>
+        <w:t>序列化和反序列一般用于</w:t>
+      </w:r>
+    </w:p>
+    <w:p>
+      <w:pPr>
+        <w:pStyle w:val="a3"/>
+        <w:numPr>
+          <w:ilvl w:val="1"/>
+          <w:numId w:val="5"/>
+        </w:numPr>
+        <w:ind w:firstLineChars="0"/>
+      </w:pPr>
+      <w:r>
+        <w:rPr>
+          <w:rFonts w:hint="eastAsia"/>
+        </w:rPr>
+        <w:lastRenderedPageBreak/>
+        <w:t>传输</w:t>
+      </w:r>
+    </w:p>
+    <w:p>
+      <w:pPr>
+        <w:pStyle w:val="a3"/>
+        <w:numPr>
+          <w:ilvl w:val="1"/>
+          <w:numId w:val="5"/>
+        </w:numPr>
+        <w:ind w:firstLineChars="0"/>
+      </w:pPr>
+      <w:r>
+        <w:rPr>
+          <w:rFonts w:hint="eastAsia"/>
+        </w:rPr>
+        <w:t>保存</w:t>
+      </w:r>
+    </w:p>
+    <w:p>
+      <w:pPr>
+        <w:pStyle w:val="a3"/>
+        <w:numPr>
+          <w:ilvl w:val="0"/>
+          <w:numId w:val="5"/>
+        </w:numPr>
+        <w:ind w:firstLineChars="0"/>
+      </w:pPr>
+      <w:proofErr w:type="spellStart"/>
+      <w:r>
+        <w:rPr>
+          <w:rFonts w:hint="eastAsia"/>
+        </w:rPr>
+        <w:t>O</w:t>
+      </w:r>
+      <w:r>
+        <w:t>bjectInputStream</w:t>
+      </w:r>
+      <w:proofErr w:type="spellEnd"/>
+      <w:r>
+        <w:t>:</w:t>
+      </w:r>
+      <w:r>
+        <w:rPr>
+          <w:rFonts w:hint="eastAsia"/>
+        </w:rPr>
+        <w:t>对象输入流</w:t>
+      </w:r>
+      <w:r>
+        <w:br/>
+      </w:r>
+      <w:proofErr w:type="spellStart"/>
+      <w:r>
+        <w:rPr>
+          <w:rFonts w:hint="eastAsia"/>
+        </w:rPr>
+        <w:t>read</w:t>
+      </w:r>
+      <w:r>
+        <w:t>Object</w:t>
+      </w:r>
+      <w:proofErr w:type="spellEnd"/>
+      <w:r>
+        <w:t>():</w:t>
+      </w:r>
+      <w:r>
+        <w:rPr>
+          <w:rFonts w:hint="eastAsia"/>
+        </w:rPr>
+        <w:t>读取一个对象</w:t>
+      </w:r>
+    </w:p>
+    <w:p>
+      <w:pPr>
+        <w:pStyle w:val="a3"/>
+        <w:numPr>
+          <w:ilvl w:val="0"/>
+          <w:numId w:val="5"/>
+        </w:numPr>
+        <w:ind w:firstLineChars="0"/>
+      </w:pPr>
+      <w:proofErr w:type="spellStart"/>
+      <w:r>
+        <w:rPr>
+          <w:rFonts w:hint="eastAsia"/>
+        </w:rPr>
+        <w:t>O</w:t>
+      </w:r>
+      <w:r>
+        <w:t>bjectOutputStream</w:t>
+      </w:r>
+      <w:proofErr w:type="spellEnd"/>
+      <w:r>
+        <w:t>:</w:t>
+      </w:r>
+      <w:r>
+        <w:rPr>
+          <w:rFonts w:hint="eastAsia"/>
+        </w:rPr>
+        <w:t>对象输出流</w:t>
+      </w:r>
+    </w:p>
+    <w:p>
+      <w:pPr>
+        <w:pStyle w:val="a3"/>
+        <w:ind w:left="780" w:firstLineChars="0" w:firstLine="0"/>
+      </w:pPr>
+      <w:proofErr w:type="spellStart"/>
+      <w:r>
+        <w:rPr>
+          <w:rFonts w:hint="eastAsia"/>
+        </w:rPr>
+        <w:t>w</w:t>
+      </w:r>
+      <w:r>
+        <w:t>iteObject</w:t>
+      </w:r>
+      <w:proofErr w:type="spellEnd"/>
+      <w:r>
+        <w:t>()</w:t>
+      </w:r>
+      <w:r>
+        <w:rPr>
+          <w:rFonts w:hint="eastAsia"/>
+        </w:rPr>
+        <w:t>：写入一个对象</w:t>
+      </w:r>
+    </w:p>
+    <w:p>
+      <w:pPr>
+        <w:pStyle w:val="a3"/>
+        <w:numPr>
+          <w:ilvl w:val="0"/>
+          <w:numId w:val="5"/>
+        </w:numPr>
+        <w:ind w:firstLineChars="0"/>
+      </w:pPr>
+      <w:r>
+        <w:rPr>
+          <w:rFonts w:hint="eastAsia"/>
+        </w:rPr>
+        <w:t>如果一个类的对象想要实现序列化，必须先实现可序列化的接口，这时该类的对象</w:t>
+      </w:r>
+      <w:r>
+        <w:rPr>
+          <w:rFonts w:hint="eastAsia"/>
+        </w:rPr>
+        <w:t>，才有资格进行序列化</w:t>
+      </w:r>
+    </w:p>
+    <w:p>
+      <w:pPr>
+        <w:pStyle w:val="a3"/>
+        <w:numPr>
+          <w:ilvl w:val="0"/>
+          <w:numId w:val="5"/>
+        </w:numPr>
+        <w:ind w:firstLineChars="0"/>
+      </w:pPr>
+      <w:r>
+        <w:rPr>
+          <w:rFonts w:hint="eastAsia"/>
+        </w:rPr>
+        <w:t>序列化的接口：serializable</w:t>
       </w:r>
       <w:bookmarkStart w:id="0" w:name="_GoBack"/>
       <w:bookmarkEnd w:id="0"/>
+    </w:p>
+    <w:p>
+      <w:pPr>
+        <w:pStyle w:val="a3"/>
+        <w:numPr>
+          <w:ilvl w:val="0"/>
+          <w:numId w:val="5"/>
+        </w:numPr>
+        <w:ind w:firstLineChars="0"/>
+      </w:pPr>
       <w:proofErr w:type="spellStart"/>
       <w:r>
-        <w:rPr>
-          <w:rFonts w:hint="eastAsia"/>
-        </w:rPr>
-        <w:t>BufferedInputStream</w:t>
+        <w:t>readObject</w:t>
       </w:r>
       <w:proofErr w:type="spellEnd"/>
       <w:r>
-        <w:rPr>
-          <w:rFonts w:hint="eastAsia"/>
-        </w:rPr>
-        <w:t>/</w:t>
+        <w:t>():</w:t>
+      </w:r>
+      <w:r>
+        <w:rPr>
+          <w:rFonts w:hint="eastAsia"/>
+        </w:rPr>
+        <w:t>方法读取的是一个对象，返回值为Object类型，需要进行强制类型转换，才能进行对应类型中的属性和成员方法的调用</w:t>
+      </w:r>
+    </w:p>
+    <w:p>
+      <w:pPr>
+        <w:pStyle w:val="a3"/>
+        <w:numPr>
+          <w:ilvl w:val="0"/>
+          <w:numId w:val="5"/>
+        </w:numPr>
+        <w:ind w:firstLineChars="0"/>
+      </w:pPr>
+      <w:r>
+        <w:rPr>
+          <w:rFonts w:hint="eastAsia"/>
+        </w:rPr>
+        <w:t>该类在序列化之后，反序列化之前，对该类的属性/方法进行修改会出现报错，为了避免这种报错出现，需要在序列化之前增加一个</w:t>
       </w:r>
       <w:proofErr w:type="spellStart"/>
       <w:r>
-        <w:t>BufferedOutputStream</w:t>
+        <w:rPr>
+          <w:rFonts w:hint="eastAsia"/>
+        </w:rPr>
+        <w:t>serialVersionUID</w:t>
       </w:r>
       <w:proofErr w:type="spellEnd"/>
       <w:r>
         <w:rPr>
           <w:rFonts w:hint="eastAsia"/>
         </w:rPr>
-        <w:t>自带的缓冲区数据的读取和写入要快一些</w:t>
-      </w:r>
-      <w:r>
-        <w:rPr>
-          <w:rFonts w:hint="eastAsia"/>
-        </w:rPr>
-        <w:t>，因为少了一个“换车”的环节</w:t>
+        <w:t>（版本号）可以避免这种出错</w:t>
+      </w:r>
+    </w:p>
+    <w:p>
+      <w:pPr>
+        <w:pStyle w:val="a3"/>
+        <w:numPr>
+          <w:ilvl w:val="0"/>
+          <w:numId w:val="5"/>
+        </w:numPr>
+        <w:ind w:firstLineChars="0"/>
+        <w:rPr>
+          <w:rFonts w:hint="eastAsia"/>
+        </w:rPr>
+      </w:pPr>
+      <w:r>
+        <w:rPr>
+          <w:rFonts w:hint="eastAsia"/>
+        </w:rPr>
+        <w:t>t</w:t>
+      </w:r>
+      <w:r>
+        <w:rPr>
+          <w:rFonts w:hint="eastAsia"/>
+        </w:rPr>
+        <w:t>ransient：修饰的成员变量在序列化时，可以忽略其属性值，在反序列化后，不保留该属性的值，但是会该属性的存在，且有对应的默认值</w:t>
       </w:r>
     </w:p>
     <w:sectPr>
@@ -978,6 +1425,95 @@
     </w:lvl>
   </w:abstractNum>
   <w:abstractNum w:abstractNumId="2" w15:restartNumberingAfterBreak="0">
+    <w:nsid w:val="39110A7C"/>
+    <w:multiLevelType w:val="hybridMultilevel"/>
+    <w:tmpl w:val="B296BDB4"/>
+    <w:lvl w:ilvl="0" w:tplc="AD182004">
+      <w:start w:val="1"/>
+      <w:numFmt w:val="decimal"/>
+      <w:lvlText w:val="%1."/>
+      <w:lvlJc w:val="left"/>
+      <w:pPr>
+        <w:ind w:left="780" w:hanging="360"/>
+      </w:pPr>
+      <w:rPr>
+        <w:rFonts w:hint="default"/>
+      </w:rPr>
+    </w:lvl>
+    <w:lvl w:ilvl="1" w:tplc="04090019">
+      <w:start w:val="1"/>
+      <w:numFmt w:val="lowerLetter"/>
+      <w:lvlText w:val="%2)"/>
+      <w:lvlJc w:val="left"/>
+      <w:pPr>
+        <w:ind w:left="1260" w:hanging="420"/>
+      </w:pPr>
+    </w:lvl>
+    <w:lvl w:ilvl="2" w:tplc="0409001B" w:tentative="1">
+      <w:start w:val="1"/>
+      <w:numFmt w:val="lowerRoman"/>
+      <w:lvlText w:val="%3."/>
+      <w:lvlJc w:val="right"/>
+      <w:pPr>
+        <w:ind w:left="1680" w:hanging="420"/>
+      </w:pPr>
+    </w:lvl>
+    <w:lvl w:ilvl="3" w:tplc="0409000F" w:tentative="1">
+      <w:start w:val="1"/>
+      <w:numFmt w:val="decimal"/>
+      <w:lvlText w:val="%4."/>
+      <w:lvlJc w:val="left"/>
+      <w:pPr>
+        <w:ind w:left="2100" w:hanging="420"/>
+      </w:pPr>
+    </w:lvl>
+    <w:lvl w:ilvl="4" w:tplc="04090019" w:tentative="1">
+      <w:start w:val="1"/>
+      <w:numFmt w:val="lowerLetter"/>
+      <w:lvlText w:val="%5)"/>
+      <w:lvlJc w:val="left"/>
+      <w:pPr>
+        <w:ind w:left="2520" w:hanging="420"/>
+      </w:pPr>
+    </w:lvl>
+    <w:lvl w:ilvl="5" w:tplc="0409001B" w:tentative="1">
+      <w:start w:val="1"/>
+      <w:numFmt w:val="lowerRoman"/>
+      <w:lvlText w:val="%6."/>
+      <w:lvlJc w:val="right"/>
+      <w:pPr>
+        <w:ind w:left="2940" w:hanging="420"/>
+      </w:pPr>
+    </w:lvl>
+    <w:lvl w:ilvl="6" w:tplc="0409000F" w:tentative="1">
+      <w:start w:val="1"/>
+      <w:numFmt w:val="decimal"/>
+      <w:lvlText w:val="%7."/>
+      <w:lvlJc w:val="left"/>
+      <w:pPr>
+        <w:ind w:left="3360" w:hanging="420"/>
+      </w:pPr>
+    </w:lvl>
+    <w:lvl w:ilvl="7" w:tplc="04090019" w:tentative="1">
+      <w:start w:val="1"/>
+      <w:numFmt w:val="lowerLetter"/>
+      <w:lvlText w:val="%8)"/>
+      <w:lvlJc w:val="left"/>
+      <w:pPr>
+        <w:ind w:left="3780" w:hanging="420"/>
+      </w:pPr>
+    </w:lvl>
+    <w:lvl w:ilvl="8" w:tplc="0409001B" w:tentative="1">
+      <w:start w:val="1"/>
+      <w:numFmt w:val="lowerRoman"/>
+      <w:lvlText w:val="%9."/>
+      <w:lvlJc w:val="right"/>
+      <w:pPr>
+        <w:ind w:left="4200" w:hanging="420"/>
+      </w:pPr>
+    </w:lvl>
+  </w:abstractNum>
+  <w:abstractNum w:abstractNumId="3" w15:restartNumberingAfterBreak="0">
     <w:nsid w:val="54FC1D15"/>
     <w:multiLevelType w:val="hybridMultilevel"/>
     <w:tmpl w:val="827EB4AC"/>
@@ -1066,7 +1602,7 @@
       </w:pPr>
     </w:lvl>
   </w:abstractNum>
-  <w:abstractNum w:abstractNumId="3" w15:restartNumberingAfterBreak="0">
+  <w:abstractNum w:abstractNumId="4" w15:restartNumberingAfterBreak="0">
     <w:nsid w:val="5B440571"/>
     <w:multiLevelType w:val="hybridMultilevel"/>
     <w:tmpl w:val="9B12A7FE"/>
@@ -1159,13 +1695,16 @@
     <w:abstractNumId w:val="0"/>
   </w:num>
   <w:num w:numId="2">
-    <w:abstractNumId w:val="2"/>
+    <w:abstractNumId w:val="3"/>
   </w:num>
   <w:num w:numId="3">
     <w:abstractNumId w:val="1"/>
   </w:num>
   <w:num w:numId="4">
-    <w:abstractNumId w:val="3"/>
+    <w:abstractNumId w:val="4"/>
+  </w:num>
+  <w:num w:numId="5">
+    <w:abstractNumId w:val="2"/>
   </w:num>
 </w:numbering>
 </file>

</xml_diff>